<commit_message>
task1 & task2 update
task2 mostly copied from task1, need to pass again to adjust preprocessing

task1 - is it neccesary to send the response vector in this case?
</commit_message>
<xml_diff>
--- a/project.docx
+++ b/project.docx
@@ -6,17 +6,16 @@
       <w:pPr>
         <w:jc w:val="center"/>
         <w:rPr>
+          <w:sz w:val="28"/>
+          <w:szCs w:val="28"/>
+          <w:rtl/>
+        </w:rPr>
+      </w:pPr>
+      <w:r>
+        <w:rPr>
           <w:rFonts w:hint="cs"/>
           <w:sz w:val="28"/>
           <w:szCs w:val="28"/>
-          <w:rtl/>
-        </w:rPr>
-      </w:pPr>
-      <w:r>
-        <w:rPr>
-          <w:rFonts w:hint="cs"/>
-          <w:sz w:val="28"/>
-          <w:szCs w:val="28"/>
         </w:rPr>
         <w:t>I</w:t>
       </w:r>
@@ -25,63 +24,7 @@
           <w:sz w:val="28"/>
           <w:szCs w:val="28"/>
         </w:rPr>
-        <w:t>ntroduction</w:t>
-      </w:r>
-      <w:r>
-        <w:rPr>
-          <w:sz w:val="28"/>
-          <w:szCs w:val="28"/>
-        </w:rPr>
-        <w:t xml:space="preserve"> </w:t>
-      </w:r>
-      <w:r>
-        <w:rPr>
-          <w:sz w:val="28"/>
-          <w:szCs w:val="28"/>
-        </w:rPr>
-        <w:t>to</w:t>
-      </w:r>
-      <w:r>
-        <w:rPr>
-          <w:sz w:val="28"/>
-          <w:szCs w:val="28"/>
-        </w:rPr>
-        <w:t xml:space="preserve"> </w:t>
-      </w:r>
-      <w:r>
-        <w:rPr>
-          <w:sz w:val="28"/>
-          <w:szCs w:val="28"/>
-        </w:rPr>
-        <w:t>Machine</w:t>
-      </w:r>
-      <w:r>
-        <w:rPr>
-          <w:sz w:val="28"/>
-          <w:szCs w:val="28"/>
-        </w:rPr>
-        <w:t xml:space="preserve"> </w:t>
-      </w:r>
-      <w:r>
-        <w:rPr>
-          <w:sz w:val="28"/>
-          <w:szCs w:val="28"/>
-        </w:rPr>
-        <w:t>Learning</w:t>
-      </w:r>
-      <w:r>
-        <w:rPr>
-          <w:sz w:val="28"/>
-          <w:szCs w:val="28"/>
-        </w:rPr>
-        <w:t xml:space="preserve"> </w:t>
-      </w:r>
-      <w:r>
-        <w:rPr>
-          <w:sz w:val="28"/>
-          <w:szCs w:val="28"/>
-        </w:rPr>
-        <w:t xml:space="preserve">(67577) </w:t>
+        <w:t xml:space="preserve">ntroduction to Machine Learning (67577) </w:t>
       </w:r>
       <w:r>
         <w:rPr>
@@ -95,21 +38,7 @@
           <w:sz w:val="28"/>
           <w:szCs w:val="28"/>
         </w:rPr>
-        <w:t>Hackathon</w:t>
-      </w:r>
-      <w:r>
-        <w:rPr>
-          <w:sz w:val="28"/>
-          <w:szCs w:val="28"/>
-        </w:rPr>
-        <w:t xml:space="preserve"> </w:t>
-      </w:r>
-      <w:r>
-        <w:rPr>
-          <w:sz w:val="28"/>
-          <w:szCs w:val="28"/>
-        </w:rPr>
-        <w:t>2023</w:t>
+        <w:t>Hackathon 2023</w:t>
       </w:r>
     </w:p>
     <w:p>
@@ -145,6 +74,23 @@
           <w:szCs w:val="24"/>
         </w:rPr>
       </w:pPr>
+      <w:r>
+        <w:rPr>
+          <w:rFonts w:hint="cs"/>
+          <w:sz w:val="24"/>
+          <w:szCs w:val="24"/>
+          <w:rtl/>
+        </w:rPr>
+        <w:t>עיבוד מקדים:</w:t>
+      </w:r>
+      <w:r>
+        <w:rPr>
+          <w:sz w:val="24"/>
+          <w:szCs w:val="24"/>
+          <w:rtl/>
+        </w:rPr>
+        <w:br/>
+      </w:r>
     </w:p>
     <w:sectPr>
       <w:pgSz w:w="11906" w:h="16838"/>

</xml_diff>